<commit_message>
Updated launching.docx and corrected filepaths in resetdb.sh
</commit_message>
<xml_diff>
--- a/launching.docx
+++ b/launching.docx
@@ -1,6 +1,6 @@
 
 <file path=word/document.xml><?xml version="1.0" encoding="utf-8"?>
-<w:document xmlns:wpc="http://schemas.microsoft.com/office/word/2010/wordprocessingCanvas" xmlns:cx="http://schemas.microsoft.com/office/drawing/2014/chartex" xmlns:cx1="http://schemas.microsoft.com/office/drawing/2015/9/8/chartex" xmlns:cx2="http://schemas.microsoft.com/office/drawing/2015/10/21/chartex" xmlns:cx3="http://schemas.microsoft.com/office/drawing/2016/5/9/chartex" xmlns:cx4="http://schemas.microsoft.com/office/drawing/2016/5/10/chartex" xmlns:cx5="http://schemas.microsoft.com/office/drawing/2016/5/11/chartex" xmlns:cx6="http://schemas.microsoft.com/office/drawing/2016/5/12/chartex" xmlns:cx7="http://schemas.microsoft.com/office/drawing/2016/5/13/chartex" xmlns:cx8="http://schemas.microsoft.com/office/drawing/2016/5/14/chartex" xmlns:mc="http://schemas.openxmlformats.org/markup-compatibility/2006" xmlns:aink="http://schemas.microsoft.com/office/drawing/2016/ink" xmlns:am3d="http://schemas.microsoft.com/office/drawing/2017/model3d" xmlns:o="urn:schemas-microsoft-com:office:office" xmlns:r="http://schemas.openxmlformats.org/officeDocument/2006/relationships" xmlns:m="http://schemas.openxmlformats.org/officeDocument/2006/math" xmlns:v="urn:schemas-microsoft-com:vml" xmlns:wp14="http://schemas.microsoft.com/office/word/2010/wordprocessingDrawing" xmlns:wp="http://schemas.openxmlformats.org/drawingml/2006/wordprocessingDrawing" xmlns:w10="urn:schemas-microsoft-com:office:word" xmlns:w="http://schemas.openxmlformats.org/wordprocessingml/2006/main" xmlns:w14="http://schemas.microsoft.com/office/word/2010/wordml" xmlns:w15="http://schemas.microsoft.com/office/word/2012/wordml" xmlns:w16cex="http://schemas.microsoft.com/office/word/2018/wordml/cex" xmlns:w16cid="http://schemas.microsoft.com/office/word/2016/wordml/cid" xmlns:w16="http://schemas.microsoft.com/office/word/2018/wordml" xmlns:w16sdtdh="http://schemas.microsoft.com/office/word/2020/wordml/sdtdatahash" xmlns:w16se="http://schemas.microsoft.com/office/word/2015/wordml/symex" xmlns:wpg="http://schemas.microsoft.com/office/word/2010/wordprocessingGroup" xmlns:wpi="http://schemas.microsoft.com/office/word/2010/wordprocessingInk" xmlns:wne="http://schemas.microsoft.com/office/word/2006/wordml" xmlns:wps="http://schemas.microsoft.com/office/word/2010/wordprocessingShape" mc:Ignorable="w14 w15 w16se w16cid w16 w16cex w16sdtdh wp14">
+<w:document xmlns:wpc="http://schemas.microsoft.com/office/word/2010/wordprocessingCanvas" xmlns:cx="http://schemas.microsoft.com/office/drawing/2014/chartex" xmlns:cx1="http://schemas.microsoft.com/office/drawing/2015/9/8/chartex" xmlns:cx2="http://schemas.microsoft.com/office/drawing/2015/10/21/chartex" xmlns:cx3="http://schemas.microsoft.com/office/drawing/2016/5/9/chartex" xmlns:cx4="http://schemas.microsoft.com/office/drawing/2016/5/10/chartex" xmlns:cx5="http://schemas.microsoft.com/office/drawing/2016/5/11/chartex" xmlns:cx6="http://schemas.microsoft.com/office/drawing/2016/5/12/chartex" xmlns:cx7="http://schemas.microsoft.com/office/drawing/2016/5/13/chartex" xmlns:cx8="http://schemas.microsoft.com/office/drawing/2016/5/14/chartex" xmlns:mc="http://schemas.openxmlformats.org/markup-compatibility/2006" xmlns:aink="http://schemas.microsoft.com/office/drawing/2016/ink" xmlns:am3d="http://schemas.microsoft.com/office/drawing/2017/model3d" xmlns:o="urn:schemas-microsoft-com:office:office" xmlns:oel="http://schemas.microsoft.com/office/2019/extlst" xmlns:r="http://schemas.openxmlformats.org/officeDocument/2006/relationships" xmlns:m="http://schemas.openxmlformats.org/officeDocument/2006/math" xmlns:v="urn:schemas-microsoft-com:vml" xmlns:wp14="http://schemas.microsoft.com/office/word/2010/wordprocessingDrawing" xmlns:wp="http://schemas.openxmlformats.org/drawingml/2006/wordprocessingDrawing" xmlns:w10="urn:schemas-microsoft-com:office:word" xmlns:w="http://schemas.openxmlformats.org/wordprocessingml/2006/main" xmlns:w14="http://schemas.microsoft.com/office/word/2010/wordml" xmlns:w15="http://schemas.microsoft.com/office/word/2012/wordml" xmlns:w16cex="http://schemas.microsoft.com/office/word/2018/wordml/cex" xmlns:w16cid="http://schemas.microsoft.com/office/word/2016/wordml/cid" xmlns:w16="http://schemas.microsoft.com/office/word/2018/wordml" xmlns:w16sdtdh="http://schemas.microsoft.com/office/word/2020/wordml/sdtdatahash" xmlns:w16se="http://schemas.microsoft.com/office/word/2015/wordml/symex" xmlns:wpg="http://schemas.microsoft.com/office/word/2010/wordprocessingGroup" xmlns:wpi="http://schemas.microsoft.com/office/word/2010/wordprocessingInk" xmlns:wne="http://schemas.microsoft.com/office/word/2006/wordml" xmlns:wps="http://schemas.microsoft.com/office/word/2010/wordprocessingShape" mc:Ignorable="w14 w15 w16se w16cid w16 w16cex w16sdtdh wp14">
   <w:body>
     <w:p>
       <w:pPr>
@@ -218,7 +218,23 @@
           <w:kern w:val="0"/>
           <w:szCs w:val="24"/>
         </w:rPr>
-        <w:t>The following commands are to be run when launching the application:</w:t>
+        <w:t>The following commands are to be run when launching the application</w:t>
+      </w:r>
+      <w:r>
+        <w:rPr>
+          <w:rFonts w:ascii="Times New Roman" w:hAnsi="Times New Roman"/>
+          <w:kern w:val="0"/>
+          <w:szCs w:val="24"/>
+        </w:rPr>
+        <w:t>, when inside the repo’s root directory</w:t>
+      </w:r>
+      <w:r>
+        <w:rPr>
+          <w:rFonts w:ascii="Times New Roman" w:hAnsi="Times New Roman"/>
+          <w:kern w:val="0"/>
+          <w:szCs w:val="24"/>
+        </w:rPr>
+        <w:t>:</w:t>
       </w:r>
     </w:p>
     <w:p>
@@ -330,8 +346,60 @@
     <w:p>
       <w:pPr>
         <w:widowControl/>
-      </w:pPr>
-    </w:p>
+        <w:rPr>
+          <w:rFonts w:ascii="Times New Roman" w:hAnsi="Times New Roman"/>
+          <w:kern w:val="0"/>
+          <w:szCs w:val="24"/>
+        </w:rPr>
+      </w:pPr>
+    </w:p>
+    <w:p>
+      <w:pPr>
+        <w:widowControl/>
+        <w:rPr>
+          <w:rFonts w:ascii="Times New Roman" w:hAnsi="Times New Roman"/>
+          <w:kern w:val="0"/>
+          <w:szCs w:val="24"/>
+        </w:rPr>
+      </w:pPr>
+      <w:r>
+        <w:rPr>
+          <w:rFonts w:ascii="Times New Roman" w:hAnsi="Times New Roman"/>
+          <w:kern w:val="0"/>
+          <w:szCs w:val="24"/>
+        </w:rPr>
+        <w:t xml:space="preserve">If you are testing the database and you would like to reset its contents, simply run </w:t>
+      </w:r>
+    </w:p>
+    <w:p>
+      <w:pPr>
+        <w:widowControl/>
+      </w:pPr>
+    </w:p>
+    <w:p>
+      <w:pPr>
+        <w:widowControl/>
+        <w:ind w:left="480"/>
+        <w:rPr>
+          <w:rFonts w:ascii="Times New Roman" w:hAnsi="Times New Roman"/>
+          <w:kern w:val="0"/>
+          <w:szCs w:val="24"/>
+        </w:rPr>
+      </w:pPr>
+      <w:r>
+        <w:rPr>
+          <w:rFonts w:ascii="Consolas" w:hAnsi="Consolas"/>
+          <w:lang w:val="en-HK"/>
+        </w:rPr>
+        <w:t>./resetdb.sh</w:t>
+      </w:r>
+    </w:p>
+    <w:p>
+      <w:pPr>
+        <w:widowControl/>
+      </w:pPr>
+    </w:p>
+    <w:p/>
     <w:p/>
     <w:sectPr>
       <w:pgSz w:w="11906" w:h="16838"/>

</xml_diff>